<commit_message>
Added list_all_clients, generate document by client_id functionalities, adding client to database working
</commit_message>
<xml_diff>
--- a/api-controller/fixed_templates/nomination_holder.docx
+++ b/api-controller/fixed_templates/nomination_holder.docx
@@ -690,12 +690,7 @@
               <w:spacing w:before="100" w:after="100"/>
             </w:pPr>
             <w:r>
-              <w:t>{{jmf_doc_generator_name</w:t>
-            </w:r>
-            <w:bookmarkStart w:id="0" w:name="_GoBack"/>
-            <w:bookmarkEnd w:id="0"/>
-            <w:r>
-              <w:t>}}</w:t>
+              <w:t>{{jmf_doc_generator_name}}</w:t>
             </w:r>
           </w:p>
         </w:tc>
@@ -777,25 +772,7 @@
                 <w:sz w:val="22"/>
                 <w:szCs w:val="22"/>
               </w:rPr>
-              <w:t xml:space="preserve">THE </w:t>
-            </w:r>
-            <w:r>
-              <w:rPr>
-                <w:b/>
-                <w:color w:val="FFFFFF"/>
-                <w:sz w:val="22"/>
-                <w:szCs w:val="22"/>
-              </w:rPr>
-              <w:t>{{jmf_health_service_contractor}}</w:t>
-            </w:r>
-            <w:r>
-              <w:rPr>
-                <w:b/>
-                <w:color w:val="FFFFFF"/>
-                <w:sz w:val="22"/>
-                <w:szCs w:val="22"/>
-              </w:rPr>
-              <w:t xml:space="preserve"> GROUP</w:t>
+              <w:t>THE {{jmf_health_service_contractor}} GROUP</w:t>
             </w:r>
           </w:p>
         </w:tc>
@@ -927,15 +904,12 @@
                 <w:color w:val="FFFFFF"/>
               </w:rPr>
             </w:pPr>
-            <w:hyperlink r:id="rId4" w:history="1">
-              <w:r>
-                <w:rPr>
-                  <w:rStyle w:val="Hyperlink"/>
-                  <w:b/>
-                </w:rPr>
-                <w:t>feedback@abc.com.au</w:t>
-              </w:r>
-            </w:hyperlink>
+            <w:r>
+              <w:rPr>
+                <w:b/>
+              </w:rPr>
+              <w:t>feedback@abc.com.au</w:t>
+            </w:r>
           </w:p>
           <w:p>
             <w:pPr>
@@ -945,15 +919,20 @@
                 <w:color w:val="FFFFFF"/>
               </w:rPr>
             </w:pPr>
-            <w:hyperlink r:id="rId5" w:history="1">
-              <w:r>
-                <w:rPr>
-                  <w:rStyle w:val="Hyperlink"/>
-                  <w:b/>
-                </w:rPr>
-                <w:t>www.abc.com.au</w:t>
-              </w:r>
-            </w:hyperlink>
+            <w:r>
+              <w:rPr>
+                <w:b/>
+              </w:rPr>
+              <w:t>www.ab</w:t>
+            </w:r>
+            <w:bookmarkStart w:id="0" w:name="_GoBack"/>
+            <w:bookmarkEnd w:id="0"/>
+            <w:r>
+              <w:rPr>
+                <w:b/>
+              </w:rPr>
+              <w:t>c.com.au</w:t>
+            </w:r>
           </w:p>
           <w:p>
             <w:pPr>
@@ -1107,6 +1086,7 @@
     <w:lsdException w:name="HTML Sample" w:semiHidden="1" w:unhideWhenUsed="1"/>
     <w:lsdException w:name="HTML Typewriter" w:semiHidden="1" w:unhideWhenUsed="1"/>
     <w:lsdException w:name="HTML Variable" w:semiHidden="1" w:unhideWhenUsed="1"/>
+    <w:lsdException w:name="Normal Table" w:semiHidden="1" w:unhideWhenUsed="1"/>
     <w:lsdException w:name="annotation subject" w:semiHidden="1" w:unhideWhenUsed="1"/>
     <w:lsdException w:name="No List" w:semiHidden="1" w:unhideWhenUsed="1"/>
     <w:lsdException w:name="Outline List 1" w:semiHidden="1" w:unhideWhenUsed="1"/>
@@ -1153,8 +1133,10 @@
     <w:lsdException w:name="Table Subtle 2" w:semiHidden="1" w:unhideWhenUsed="1"/>
     <w:lsdException w:name="Table Web 1" w:semiHidden="1" w:unhideWhenUsed="1"/>
     <w:lsdException w:name="Table Web 2" w:semiHidden="1" w:unhideWhenUsed="1"/>
+    <w:lsdException w:name="Table Web 3" w:semiHidden="1" w:unhideWhenUsed="1"/>
     <w:lsdException w:name="Balloon Text" w:semiHidden="1" w:unhideWhenUsed="1"/>
     <w:lsdException w:name="Table Grid" w:uiPriority="39"/>
+    <w:lsdException w:name="Table Theme" w:semiHidden="1" w:unhideWhenUsed="1"/>
     <w:lsdException w:name="Placeholder Text" w:semiHidden="1"/>
     <w:lsdException w:name="No Spacing" w:uiPriority="1" w:qFormat="1"/>
     <w:lsdException w:name="Light Shading" w:uiPriority="60"/>

</xml_diff>

<commit_message>
added functionality to parse through template and store its jinja_fields and sub_templates in mongo
</commit_message>
<xml_diff>
--- a/api-controller/fixed_templates/nomination_holder.docx
+++ b/api-controller/fixed_templates/nomination_holder.docx
@@ -154,7 +154,12 @@
               <w:spacing w:before="100" w:after="100"/>
             </w:pPr>
             <w:r>
-              <w:t>Workers’ Compensation Insurer and Policy Number/s:</w:t>
+              <w:t>Workers</w:t>
+            </w:r>
+            <w:bookmarkStart w:id="0" w:name="_GoBack"/>
+            <w:bookmarkEnd w:id="0"/>
+            <w:r>
+              <w:t xml:space="preserve"> Compensation Insurer and Policy Number/s:</w:t>
             </w:r>
           </w:p>
         </w:tc>
@@ -923,15 +928,7 @@
               <w:rPr>
                 <w:b/>
               </w:rPr>
-              <w:t>www.ab</w:t>
-            </w:r>
-            <w:bookmarkStart w:id="0" w:name="_GoBack"/>
-            <w:bookmarkEnd w:id="0"/>
-            <w:r>
-              <w:rPr>
-                <w:b/>
-              </w:rPr>
-              <w:t>c.com.au</w:t>
+              <w:t>www.abc.com.au</w:t>
             </w:r>
           </w:p>
           <w:p>

</xml_diff>